<commit_message>
update sprint review doc
</commit_message>
<xml_diff>
--- a/TutorGroup_Deliverable_3_SprintReview_3.docx
+++ b/TutorGroup_Deliverable_3_SprintReview_3.docx
@@ -188,6 +188,13 @@
         </w:rPr>
         <w:t xml:space="preserve"> component.</w:t>
       </w:r>
+      <w:r>
+        <w:rPr>
+          <w:bCs/>
+          <w:lang w:val="en-US"/>
+        </w:rPr>
+        <w:t xml:space="preserve"> Methods for searching for users was created as well.</w:t>
+      </w:r>
     </w:p>
     <w:p>
       <w:pPr>
@@ -625,7 +632,21 @@
           <w:bCs/>
           <w:lang w:val="en-US"/>
         </w:rPr>
-        <w:t xml:space="preserve"> did 4 sequence diagrams and addressed comments on the use case diagram document.</w:t>
+        <w:t xml:space="preserve"> did 4 sequence diagrams</w:t>
+      </w:r>
+      <w:r>
+        <w:rPr>
+          <w:bCs/>
+          <w:lang w:val="en-US"/>
+        </w:rPr>
+        <w:t>, a design diagram</w:t>
+      </w:r>
+      <w:r>
+        <w:rPr>
+          <w:bCs/>
+          <w:lang w:val="en-US"/>
+        </w:rPr>
+        <w:t xml:space="preserve"> and addressed comments on the use case diagram document.</w:t>
       </w:r>
     </w:p>
     <w:p>
@@ -651,7 +672,21 @@
           <w:bCs/>
           <w:lang w:val="en-US"/>
         </w:rPr>
-        <w:t xml:space="preserve">: Chase addressed comments on the use case diagram document, worked on implementation for the home screen, did 4 sequence diagrams and 2 design diagrams. He also worked on moving the home.html to a react component so that the application is consistent in its architecture. </w:t>
+        <w:t xml:space="preserve">: Chase addressed comments on the use case diagram document, worked on implementation for the home screen, did 4 sequence diagrams and </w:t>
+      </w:r>
+      <w:r>
+        <w:rPr>
+          <w:bCs/>
+          <w:lang w:val="en-US"/>
+        </w:rPr>
+        <w:t>a</w:t>
+      </w:r>
+      <w:r>
+        <w:rPr>
+          <w:bCs/>
+          <w:lang w:val="en-US"/>
+        </w:rPr>
+        <w:t xml:space="preserve"> design diagram. He also worked on moving the home.html to a react component so that the application is consistent in its architecture. </w:t>
       </w:r>
     </w:p>
     <w:p>
@@ -710,7 +745,14 @@
           <w:bCs/>
           <w:lang w:val="en-US"/>
         </w:rPr>
-        <w:t xml:space="preserve">: Hunter did not contribute to this deliverable. </w:t>
+        <w:t xml:space="preserve">: Hunter </w:t>
+      </w:r>
+      <w:r>
+        <w:rPr>
+          <w:bCs/>
+          <w:lang w:val="en-US"/>
+        </w:rPr>
+        <w:t>created search methods for a user profile.</w:t>
       </w:r>
     </w:p>
     <w:p>
@@ -732,6 +774,7 @@
           <w:b/>
           <w:lang w:val="en-US"/>
         </w:rPr>
+        <w:lastRenderedPageBreak/>
         <w:t>Calvin</w:t>
       </w:r>
       <w:r>
@@ -739,7 +782,7 @@
           <w:bCs/>
           <w:lang w:val="en-US"/>
         </w:rPr>
-        <w:t>: Calvin went to scrum meetings and worked on implementing the home screen with chase.</w:t>
+        <w:t>: Calvin worked on implementing the home screen with chase.</w:t>
       </w:r>
     </w:p>
     <w:p>
@@ -938,7 +981,7 @@
           <w:sz w:val="24"/>
           <w:szCs w:val="24"/>
         </w:rPr>
-        <w:t xml:space="preserve"> Improvement in the future can include all group members participating and proactively being involved. </w:t>
+        <w:t xml:space="preserve"> Improvement in the future can include all group members proactively being involved</w:t>
       </w:r>
       <w:r>
         <w:rPr>
@@ -946,7 +989,7 @@
           <w:sz w:val="24"/>
           <w:szCs w:val="24"/>
         </w:rPr>
-        <w:t xml:space="preserve"> </w:t>
+        <w:t xml:space="preserve"> throughout the 2 weeks. </w:t>
       </w:r>
     </w:p>
     <w:sectPr>

</xml_diff>